<commit_message>
created less dependability on the location of elements in the files
</commit_message>
<xml_diff>
--- a/resources/WMO Normals Code Instructions.docx
+++ b/resources/WMO Normals Code Instructions.docx
@@ -8,15 +8,20 @@
       </w:r>
     </w:p>
     <w:p>
+      <w:r>
+        <w:t>Files needed:</w:t>
+      </w:r>
+    </w:p>
+    <w:p>
       <w:pPr>
         <w:pStyle w:val="ListParagraph"/>
         <w:numPr>
           <w:ilvl w:val="0"/>
-          <w:numId w:val="2"/>
+          <w:numId w:val="3"/>
         </w:numPr>
       </w:pPr>
       <w:r>
-        <w:t>Make sure you have properly installed Python and Pandas.</w:t>
+        <w:t>src folder</w:t>
       </w:r>
     </w:p>
     <w:p>
@@ -24,19 +29,35 @@
         <w:pStyle w:val="ListParagraph"/>
         <w:numPr>
           <w:ilvl w:val="1"/>
-          <w:numId w:val="2"/>
+          <w:numId w:val="3"/>
         </w:numPr>
       </w:pPr>
       <w:r>
-        <w:t xml:space="preserve">To install Pandas, go to https://www.python.org/downloads/ and install the latest version of python from the website; when installing it, UNCHECK the box to install with admin privileges, and select an installation directory within your user profile folder, which I believe is the default option. Then you should be able to open a non-admin command </w:t>
-      </w:r>
-      <w:proofErr w:type="gramStart"/>
-      <w:r>
-        <w:t>prompt, and</w:t>
-      </w:r>
-      <w:proofErr w:type="gramEnd"/>
-      <w:r>
-        <w:t xml:space="preserve"> install Pandas using Pip.</w:t>
+        <w:t>contains the Python code</w:t>
+      </w:r>
+    </w:p>
+    <w:p>
+      <w:pPr>
+        <w:pStyle w:val="ListParagraph"/>
+        <w:numPr>
+          <w:ilvl w:val="1"/>
+          <w:numId w:val="3"/>
+        </w:numPr>
+      </w:pPr>
+      <w:r>
+        <w:t>contains the input folder</w:t>
+      </w:r>
+    </w:p>
+    <w:p>
+      <w:pPr>
+        <w:pStyle w:val="ListParagraph"/>
+        <w:numPr>
+          <w:ilvl w:val="1"/>
+          <w:numId w:val="3"/>
+        </w:numPr>
+      </w:pPr>
+      <w:r>
+        <w:t>contains the output folder</w:t>
       </w:r>
     </w:p>
     <w:p>
@@ -44,121 +65,11 @@
         <w:pStyle w:val="ListParagraph"/>
         <w:numPr>
           <w:ilvl w:val="0"/>
-          <w:numId w:val="2"/>
+          <w:numId w:val="3"/>
         </w:numPr>
       </w:pPr>
       <w:r>
-        <w:t xml:space="preserve">Make sure you have the files Elements.py, StationList.py, Template.py, and WMO.py (WMO2.py does not create a file for </w:t>
-      </w:r>
-      <w:r>
-        <w:t>you and</w:t>
-      </w:r>
-      <w:r>
-        <w:t xml:space="preserve"> is </w:t>
-      </w:r>
-      <w:r>
-        <w:t>therefore</w:t>
-      </w:r>
-      <w:r>
-        <w:t xml:space="preserve"> outdated).</w:t>
-      </w:r>
-    </w:p>
-    <w:p>
-      <w:pPr>
-        <w:pStyle w:val="ListParagraph"/>
-        <w:numPr>
-          <w:ilvl w:val="0"/>
-          <w:numId w:val="2"/>
-        </w:numPr>
-      </w:pPr>
-      <w:r>
-        <w:t xml:space="preserve">Open only the WMO.py </w:t>
-      </w:r>
-      <w:proofErr w:type="gramStart"/>
-      <w:r>
-        <w:t>file, and</w:t>
-      </w:r>
-      <w:proofErr w:type="gramEnd"/>
-      <w:r>
-        <w:t xml:space="preserve"> run it.</w:t>
-      </w:r>
-    </w:p>
-    <w:p>
-      <w:pPr>
-        <w:pStyle w:val="ListParagraph"/>
-        <w:numPr>
-          <w:ilvl w:val="0"/>
-          <w:numId w:val="2"/>
-        </w:numPr>
-      </w:pPr>
-      <w:r>
-        <w:t xml:space="preserve">Have access to files containing the </w:t>
-      </w:r>
-      <w:r>
-        <w:t>Station List</w:t>
-      </w:r>
-      <w:r>
-        <w:t>, WMO Normals Data, and the Normal ID to WMO Parameter ID files.</w:t>
-      </w:r>
-    </w:p>
-    <w:p>
-      <w:pPr>
-        <w:pStyle w:val="ListParagraph"/>
-        <w:numPr>
-          <w:ilvl w:val="0"/>
-          <w:numId w:val="2"/>
-        </w:numPr>
-      </w:pPr>
-      <w:r>
-        <w:t>When prompted “Please enter the path to the WMO Data Set,” copy the path to the WMO Normals Data and paste it into the terminal.</w:t>
-      </w:r>
-    </w:p>
-    <w:p>
-      <w:pPr>
-        <w:pStyle w:val="ListParagraph"/>
-        <w:numPr>
-          <w:ilvl w:val="0"/>
-          <w:numId w:val="2"/>
-        </w:numPr>
-      </w:pPr>
-      <w:r>
-        <w:t>When prompted “Please enter the path to the Station List,” copy the path to the Station List and paste it into the terminal.</w:t>
-      </w:r>
-    </w:p>
-    <w:p>
-      <w:pPr>
-        <w:pStyle w:val="ListParagraph"/>
-        <w:numPr>
-          <w:ilvl w:val="0"/>
-          <w:numId w:val="2"/>
-        </w:numPr>
-      </w:pPr>
-      <w:r>
-        <w:t>When prompted “Please enter the path to the Normal ID to WMO Parameter ID,” copy the path to the Normal ID to WMO Parameter ID and paste it into the terminal.</w:t>
-      </w:r>
-    </w:p>
-    <w:p>
-      <w:pPr>
-        <w:pStyle w:val="ListParagraph"/>
-        <w:numPr>
-          <w:ilvl w:val="0"/>
-          <w:numId w:val="2"/>
-        </w:numPr>
-      </w:pPr>
-      <w:r>
-        <w:t>When prompted “Enter the path you want all the files to output to,” copy the path the location in your files and paste it into the terminal.</w:t>
-      </w:r>
-    </w:p>
-    <w:p>
-      <w:pPr>
-        <w:pStyle w:val="ListParagraph"/>
-        <w:numPr>
-          <w:ilvl w:val="0"/>
-          <w:numId w:val="2"/>
-        </w:numPr>
-      </w:pPr>
-      <w:r>
-        <w:t xml:space="preserve">It will then give you the option to edit the station header from the default that includes the Name, Country, WMO-ID, WIGOS-ID, Latitude, Longitude, and Elevation. </w:t>
+        <w:t>Input:</w:t>
       </w:r>
     </w:p>
     <w:p>
@@ -166,20 +77,11 @@
         <w:pStyle w:val="ListParagraph"/>
         <w:numPr>
           <w:ilvl w:val="1"/>
-          <w:numId w:val="2"/>
+          <w:numId w:val="3"/>
         </w:numPr>
       </w:pPr>
       <w:r>
-        <w:t xml:space="preserve">Please note that the code can </w:t>
-      </w:r>
-      <w:r>
-        <w:t>ONLY</w:t>
-      </w:r>
-      <w:r>
-        <w:t xml:space="preserve"> add a header value to a specific spot in the file</w:t>
-      </w:r>
-      <w:r>
-        <w:t>.</w:t>
+        <w:t>1991-2020_WMO_Normals_Data.csv</w:t>
       </w:r>
     </w:p>
     <w:p>
@@ -187,35 +89,72 @@
         <w:pStyle w:val="ListParagraph"/>
         <w:numPr>
           <w:ilvl w:val="1"/>
-          <w:numId w:val="2"/>
+          <w:numId w:val="3"/>
         </w:numPr>
       </w:pPr>
       <w:r>
-        <w:t xml:space="preserve">Note: if you want to add more parameters, such as Total Precipitation, please edit that in the Normal ID to WMO Parameter ID file, following the format already given. </w:t>
+        <w:t>NormalID_to_WMOParameterID.csv</w:t>
       </w:r>
     </w:p>
     <w:p>
       <w:pPr>
         <w:pStyle w:val="ListParagraph"/>
         <w:numPr>
-          <w:ilvl w:val="0"/>
-          <w:numId w:val="2"/>
+          <w:ilvl w:val="1"/>
+          <w:numId w:val="3"/>
         </w:numPr>
       </w:pPr>
       <w:r>
-        <w:t>If you are done with adding values/ do not want to add any values, type “quit.”</w:t>
+        <w:t>StationList.csv</w:t>
       </w:r>
     </w:p>
     <w:p>
       <w:pPr>
         <w:pStyle w:val="ListParagraph"/>
         <w:numPr>
-          <w:ilvl w:val="0"/>
-          <w:numId w:val="2"/>
+          <w:ilvl w:val="1"/>
+          <w:numId w:val="3"/>
         </w:numPr>
       </w:pPr>
       <w:r>
-        <w:t>The code will automatically create all the files in the designated path.</w:t>
+        <w:t>MUST adhere to these naming conventions</w:t>
+      </w:r>
+    </w:p>
+    <w:p/>
+    <w:p>
+      <w:r>
+        <w:t>To do:</w:t>
+      </w:r>
+    </w:p>
+    <w:p>
+      <w:r>
+        <w:t xml:space="preserve">test stations that have some null data - make sure it formats </w:t>
+      </w:r>
+    </w:p>
+    <w:p>
+      <w:r>
+        <w:t>make sure that order of the columns dont matter for the data and the station list</w:t>
+      </w:r>
+    </w:p>
+    <w:p>
+      <w:r>
+        <w:tab/>
+        <w:t>check calculation name</w:t>
+      </w:r>
+    </w:p>
+    <w:p>
+      <w:r>
+        <w:t>test it with the previous data set - bad data</w:t>
+      </w:r>
+    </w:p>
+    <w:p>
+      <w:r>
+        <w:t xml:space="preserve">write documentation of what the code needs (need to be in specific name and place) </w:t>
+      </w:r>
+    </w:p>
+    <w:p>
+      <w:r>
+        <w:t>creating a interface - exe file - Nagarjun</w:t>
       </w:r>
     </w:p>
     <w:sectPr>
@@ -320,6 +259,118 @@
     </w:lvl>
   </w:abstractNum>
   <w:abstractNum w:abstractNumId="1" w15:restartNumberingAfterBreak="0">
+    <w:nsid w:val="3BA15D97"/>
+    <w:multiLevelType w:val="hybridMultilevel"/>
+    <w:tmpl w:val="427E323E"/>
+    <w:lvl w:ilvl="0" w:tplc="7A7EC1C6">
+      <w:numFmt w:val="bullet"/>
+      <w:lvlText w:val="-"/>
+      <w:lvlJc w:val="left"/>
+      <w:pPr>
+        <w:ind w:left="720" w:hanging="360"/>
+      </w:pPr>
+      <w:rPr>
+        <w:rFonts w:ascii="Calibri" w:eastAsiaTheme="minorHAnsi" w:hAnsi="Calibri" w:cs="Calibri" w:hint="default"/>
+      </w:rPr>
+    </w:lvl>
+    <w:lvl w:ilvl="1" w:tplc="04090003">
+      <w:start w:val="1"/>
+      <w:numFmt w:val="bullet"/>
+      <w:lvlText w:val="o"/>
+      <w:lvlJc w:val="left"/>
+      <w:pPr>
+        <w:ind w:left="1440" w:hanging="360"/>
+      </w:pPr>
+      <w:rPr>
+        <w:rFonts w:ascii="Courier New" w:hAnsi="Courier New" w:cs="Courier New" w:hint="default"/>
+      </w:rPr>
+    </w:lvl>
+    <w:lvl w:ilvl="2" w:tplc="04090005" w:tentative="1">
+      <w:start w:val="1"/>
+      <w:numFmt w:val="bullet"/>
+      <w:lvlText w:val=""/>
+      <w:lvlJc w:val="left"/>
+      <w:pPr>
+        <w:ind w:left="2160" w:hanging="360"/>
+      </w:pPr>
+      <w:rPr>
+        <w:rFonts w:ascii="Wingdings" w:hAnsi="Wingdings" w:hint="default"/>
+      </w:rPr>
+    </w:lvl>
+    <w:lvl w:ilvl="3" w:tplc="04090001" w:tentative="1">
+      <w:start w:val="1"/>
+      <w:numFmt w:val="bullet"/>
+      <w:lvlText w:val=""/>
+      <w:lvlJc w:val="left"/>
+      <w:pPr>
+        <w:ind w:left="2880" w:hanging="360"/>
+      </w:pPr>
+      <w:rPr>
+        <w:rFonts w:ascii="Symbol" w:hAnsi="Symbol" w:hint="default"/>
+      </w:rPr>
+    </w:lvl>
+    <w:lvl w:ilvl="4" w:tplc="04090003" w:tentative="1">
+      <w:start w:val="1"/>
+      <w:numFmt w:val="bullet"/>
+      <w:lvlText w:val="o"/>
+      <w:lvlJc w:val="left"/>
+      <w:pPr>
+        <w:ind w:left="3600" w:hanging="360"/>
+      </w:pPr>
+      <w:rPr>
+        <w:rFonts w:ascii="Courier New" w:hAnsi="Courier New" w:cs="Courier New" w:hint="default"/>
+      </w:rPr>
+    </w:lvl>
+    <w:lvl w:ilvl="5" w:tplc="04090005" w:tentative="1">
+      <w:start w:val="1"/>
+      <w:numFmt w:val="bullet"/>
+      <w:lvlText w:val=""/>
+      <w:lvlJc w:val="left"/>
+      <w:pPr>
+        <w:ind w:left="4320" w:hanging="360"/>
+      </w:pPr>
+      <w:rPr>
+        <w:rFonts w:ascii="Wingdings" w:hAnsi="Wingdings" w:hint="default"/>
+      </w:rPr>
+    </w:lvl>
+    <w:lvl w:ilvl="6" w:tplc="04090001" w:tentative="1">
+      <w:start w:val="1"/>
+      <w:numFmt w:val="bullet"/>
+      <w:lvlText w:val=""/>
+      <w:lvlJc w:val="left"/>
+      <w:pPr>
+        <w:ind w:left="5040" w:hanging="360"/>
+      </w:pPr>
+      <w:rPr>
+        <w:rFonts w:ascii="Symbol" w:hAnsi="Symbol" w:hint="default"/>
+      </w:rPr>
+    </w:lvl>
+    <w:lvl w:ilvl="7" w:tplc="04090003" w:tentative="1">
+      <w:start w:val="1"/>
+      <w:numFmt w:val="bullet"/>
+      <w:lvlText w:val="o"/>
+      <w:lvlJc w:val="left"/>
+      <w:pPr>
+        <w:ind w:left="5760" w:hanging="360"/>
+      </w:pPr>
+      <w:rPr>
+        <w:rFonts w:ascii="Courier New" w:hAnsi="Courier New" w:cs="Courier New" w:hint="default"/>
+      </w:rPr>
+    </w:lvl>
+    <w:lvl w:ilvl="8" w:tplc="04090005" w:tentative="1">
+      <w:start w:val="1"/>
+      <w:numFmt w:val="bullet"/>
+      <w:lvlText w:val=""/>
+      <w:lvlJc w:val="left"/>
+      <w:pPr>
+        <w:ind w:left="6480" w:hanging="360"/>
+      </w:pPr>
+      <w:rPr>
+        <w:rFonts w:ascii="Wingdings" w:hAnsi="Wingdings" w:hint="default"/>
+      </w:rPr>
+    </w:lvl>
+  </w:abstractNum>
+  <w:abstractNum w:abstractNumId="2" w15:restartNumberingAfterBreak="0">
     <w:nsid w:val="5F174E5A"/>
     <w:multiLevelType w:val="hybridMultilevel"/>
     <w:tmpl w:val="BAFA9144"/>
@@ -409,10 +460,13 @@
     </w:lvl>
   </w:abstractNum>
   <w:num w:numId="1" w16cid:durableId="1883244646">
-    <w:abstractNumId w:val="1"/>
+    <w:abstractNumId w:val="2"/>
   </w:num>
   <w:num w:numId="2" w16cid:durableId="1028601730">
     <w:abstractNumId w:val="0"/>
+  </w:num>
+  <w:num w:numId="3" w16cid:durableId="337343617">
+    <w:abstractNumId w:val="1"/>
   </w:num>
 </w:numbering>
 </file>

</xml_diff>

<commit_message>
do not rely on columns (need to check ID)
</commit_message>
<xml_diff>
--- a/resources/WMO Normals Code Instructions.docx
+++ b/resources/WMO Normals Code Instructions.docx
@@ -20,8 +20,13 @@
           <w:numId w:val="3"/>
         </w:numPr>
       </w:pPr>
-      <w:r>
-        <w:t>src folder</w:t>
+      <w:proofErr w:type="spellStart"/>
+      <w:r>
+        <w:t>src</w:t>
+      </w:r>
+      <w:proofErr w:type="spellEnd"/>
+      <w:r>
+        <w:t xml:space="preserve"> folder</w:t>
       </w:r>
     </w:p>
     <w:p>
@@ -133,7 +138,21 @@
     </w:p>
     <w:p>
       <w:r>
-        <w:t>make sure that order of the columns dont matter for the data and the station list</w:t>
+        <w:tab/>
+        <w:t>it works just leaves that section blank</w:t>
+      </w:r>
+    </w:p>
+    <w:p>
+      <w:r>
+        <w:t xml:space="preserve">make sure that order of the columns </w:t>
+      </w:r>
+      <w:proofErr w:type="spellStart"/>
+      <w:r>
+        <w:t>dont</w:t>
+      </w:r>
+      <w:proofErr w:type="spellEnd"/>
+      <w:r>
+        <w:t xml:space="preserve"> matter for the data and the station list</w:t>
       </w:r>
     </w:p>
     <w:p>
@@ -149,12 +168,916 @@
     </w:p>
     <w:p>
       <w:r>
+        <w:tab/>
+        <w:t xml:space="preserve">fixed these errors </w:t>
+      </w:r>
+    </w:p>
+    <w:p>
+      <w:r>
         <w:t xml:space="preserve">write documentation of what the code needs (need to be in specific name and place) </w:t>
       </w:r>
     </w:p>
     <w:p>
       <w:r>
-        <w:t>creating a interface - exe file - Nagarjun</w:t>
+        <w:t xml:space="preserve">creating </w:t>
+      </w:r>
+      <w:proofErr w:type="spellStart"/>
+      <w:r>
+        <w:t>a</w:t>
+      </w:r>
+      <w:proofErr w:type="spellEnd"/>
+      <w:r>
+        <w:t xml:space="preserve"> interface - exe file </w:t>
+      </w:r>
+      <w:r>
+        <w:t>–</w:t>
+      </w:r>
+      <w:r>
+        <w:t xml:space="preserve"> Nagarjun</w:t>
+      </w:r>
+    </w:p>
+    <w:p>
+      <w:r>
+        <w:tab/>
+        <w:t>maybe add by station name</w:t>
+      </w:r>
+    </w:p>
+    <w:p>
+      <w:r>
+        <w:tab/>
+        <w:t xml:space="preserve">progress bar and show completed </w:t>
+      </w:r>
+    </w:p>
+    <w:p>
+      <w:r>
+        <w:tab/>
+        <w:t>show where to look for that file</w:t>
+      </w:r>
+    </w:p>
+    <w:p>
+      <w:r>
+        <w:tab/>
+        <w:t>saves in same directory where the executable is (indicate where want to save)</w:t>
+      </w:r>
+    </w:p>
+    <w:p>
+      <w:r>
+        <w:tab/>
+        <w:t xml:space="preserve">python </w:t>
+      </w:r>
+      <w:proofErr w:type="spellStart"/>
+      <w:r>
+        <w:t>virtural</w:t>
+      </w:r>
+      <w:proofErr w:type="spellEnd"/>
+      <w:r>
+        <w:t xml:space="preserve"> environment </w:t>
+      </w:r>
+    </w:p>
+    <w:p>
+      <w:proofErr w:type="spellStart"/>
+      <w:r>
+        <w:t>py</w:t>
+      </w:r>
+      <w:proofErr w:type="spellEnd"/>
+      <w:r>
+        <w:t xml:space="preserve"> freeze</w:t>
+      </w:r>
+      <w:r>
+        <w:t xml:space="preserve"> -&gt; shows the </w:t>
+      </w:r>
+    </w:p>
+    <w:p/>
+    <w:p/>
+    <w:p>
+      <w:r>
+        <w:t xml:space="preserve">  import pandas as pd</w:t>
+      </w:r>
+    </w:p>
+    <w:p>
+      <w:r>
+        <w:t>ALERT</w:t>
+      </w:r>
+    </w:p>
+    <w:p>
+      <w:r>
+        <w:t>[175, 176, 177, 178, 182, 183, 184, 84, 85]</w:t>
+      </w:r>
+    </w:p>
+    <w:p>
+      <w:r>
+        <w:lastRenderedPageBreak/>
+        <w:t>ARVIAT A</w:t>
+      </w:r>
+    </w:p>
+    <w:p>
+      <w:r>
+        <w:t>[124, 114, 115, 175, 176, 177, 178, 179, 180, 181, 182, 183, 184, 94, 84, 85]</w:t>
+      </w:r>
+    </w:p>
+    <w:p>
+      <w:r>
+        <w:t>ATIKOKAN MARMION</w:t>
+      </w:r>
+    </w:p>
+    <w:p>
+      <w:r>
+        <w:t>[175, 176, 177, 178, 182, 183, 184, 94, 84, 85]</w:t>
+      </w:r>
+    </w:p>
+    <w:p>
+      <w:r>
+        <w:t>BANCROFT AUTO</w:t>
+      </w:r>
+    </w:p>
+    <w:p>
+      <w:r>
+        <w:t>[56, 115, 175, 176, 177, 178, 182, 183, 184, 84, 85]</w:t>
+      </w:r>
+    </w:p>
+    <w:p>
+      <w:r>
+        <w:t>BANFF</w:t>
+      </w:r>
+    </w:p>
+    <w:p>
+      <w:r>
+        <w:t>[115, 182, 183, 184, 84, 85]</w:t>
+      </w:r>
+    </w:p>
+    <w:p>
+      <w:r>
+        <w:t>BIG TROUT LAKE</w:t>
+      </w:r>
+    </w:p>
+    <w:p>
+      <w:r>
+        <w:t>[56, 175, 176, 177, 178, 84, 85]</w:t>
+      </w:r>
+    </w:p>
+    <w:p>
+      <w:r>
+        <w:t>BUFFALO NARROWS A</w:t>
+      </w:r>
+    </w:p>
+    <w:p>
+      <w:r>
+        <w:t>[124, 114, 115, 182, 183, 184, 84, 85]</w:t>
+      </w:r>
+    </w:p>
+    <w:p>
+      <w:r>
+        <w:t>BURGEO</w:t>
+      </w:r>
+    </w:p>
+    <w:p>
+      <w:r>
+        <w:t>[56, 114, 115, 175, 176, 177, 178, 182, 183, 184, 84, 85]</w:t>
+      </w:r>
+    </w:p>
+    <w:p>
+      <w:r>
+        <w:t>BURNS LAKE DECKER LAKE</w:t>
+      </w:r>
+    </w:p>
+    <w:p>
+      <w:r>
+        <w:t>[115, 175, 176, 177, 178, 182, 183, 184, 84, 85]</w:t>
+      </w:r>
+    </w:p>
+    <w:p>
+      <w:r>
+        <w:t>CAPE DORSET A</w:t>
+      </w:r>
+    </w:p>
+    <w:p>
+      <w:r>
+        <w:t>[175, 176, 177, 178, 84, 85]</w:t>
+      </w:r>
+    </w:p>
+    <w:p>
+      <w:r>
+        <w:t>CHARLO A</w:t>
+      </w:r>
+    </w:p>
+    <w:p>
+      <w:r>
+        <w:t>[124, 114, 115, 179, 180, 181, 182, 183, 184, 94, 84, 85]</w:t>
+      </w:r>
+    </w:p>
+    <w:p>
+      <w:r>
+        <w:t>CHURCHILL A</w:t>
+      </w:r>
+    </w:p>
+    <w:p>
+      <w:r>
+        <w:t>[175, 176, 177, 178, 84, 85]</w:t>
+      </w:r>
+    </w:p>
+    <w:p>
+      <w:r>
+        <w:t>CORAL HARBOUR A</w:t>
+      </w:r>
+    </w:p>
+    <w:p>
+      <w:r>
+        <w:t>[56]</w:t>
+      </w:r>
+    </w:p>
+    <w:p>
+      <w:r>
+        <w:t>CORONATION A</w:t>
+      </w:r>
+    </w:p>
+    <w:p>
+      <w:r>
+        <w:t>[115, 175, 176, 177, 178, 182, 183, 184, 94, 84, 85]</w:t>
+      </w:r>
+    </w:p>
+    <w:p>
+      <w:r>
+        <w:t>DANIELS HARBOUR</w:t>
+      </w:r>
+    </w:p>
+    <w:p>
+      <w:r>
+        <w:t>[56, 124, 114, 115, 175, 176, 177, 178, 182, 183, 184, 84, 85]</w:t>
+      </w:r>
+    </w:p>
+    <w:p>
+      <w:r>
+        <w:t>DAUPHIN A</w:t>
+      </w:r>
+    </w:p>
+    <w:p>
+      <w:r>
+        <w:lastRenderedPageBreak/>
+        <w:t>[175, 176, 177, 178, 84, 85]</w:t>
+      </w:r>
+    </w:p>
+    <w:p>
+      <w:r>
+        <w:t>DAWSON A</w:t>
+      </w:r>
+    </w:p>
+    <w:p>
+      <w:r>
+        <w:t>[124, 115, 182, 183, 184, 84, 85]</w:t>
+      </w:r>
+    </w:p>
+    <w:p>
+      <w:r>
+        <w:t>DEASE LAKE</w:t>
+      </w:r>
+    </w:p>
+    <w:p>
+      <w:r>
+        <w:t>[56, 171, 114, 115, 185, 186, 187, 188, 189, 190, 70, 71, 172, 173, 174, 175, 176, 177, 178, 182, 183, 184, 60, 84, 85]</w:t>
+      </w:r>
+    </w:p>
+    <w:p>
+      <w:r>
+        <w:t>DEBERT</w:t>
+      </w:r>
+    </w:p>
+    <w:p>
+      <w:r>
+        <w:t>[124, 114, 115, 179, 180, 181, 182, 183, 184, 94, 84, 85]</w:t>
+      </w:r>
+    </w:p>
+    <w:p>
+      <w:r>
+        <w:t>DELHI CDA</w:t>
+      </w:r>
+    </w:p>
+    <w:p>
+      <w:r>
+        <w:t>[124, 114, 115, 175, 176, 177, 178, 179, 180, 181, 182, 183, 184, 94, 84, 85]</w:t>
+      </w:r>
+    </w:p>
+    <w:p>
+      <w:r>
+        <w:t>EDMUNDSTON</w:t>
+      </w:r>
+    </w:p>
+    <w:p>
+      <w:r>
+        <w:t>[124, 114, 115, 175, 176, 177, 178, 179, 180, 181, 182, 183, 184, 94, 84, 85]</w:t>
+      </w:r>
+    </w:p>
+    <w:p>
+      <w:r>
+        <w:t>EGBERT CARE</w:t>
+      </w:r>
+    </w:p>
+    <w:p>
+      <w:r>
+        <w:t>[124, 114, 115, 179, 180, 181, 182, 183, 184, 94, 84, 85]</w:t>
+      </w:r>
+    </w:p>
+    <w:p>
+      <w:r>
+        <w:t>ESTEVAN POINT</w:t>
+      </w:r>
+    </w:p>
+    <w:p>
+      <w:r>
+        <w:t>[114, 115, 175, 176, 177, 178, 182, 183, 184, 84, 85]</w:t>
+      </w:r>
+    </w:p>
+    <w:p>
+      <w:r>
+        <w:t>FORET MONTMORENCY</w:t>
+      </w:r>
+    </w:p>
+    <w:p>
+      <w:r>
+        <w:t>[124, 114, 115, 179, 180, 181, 182, 183, 184, 94, 84, 85]</w:t>
+      </w:r>
+    </w:p>
+    <w:p>
+      <w:r>
+        <w:t>FORT MCMURRAY A</w:t>
+      </w:r>
+    </w:p>
+    <w:p>
+      <w:r>
+        <w:t>[84, 85]</w:t>
+      </w:r>
+    </w:p>
+    <w:p>
+      <w:r>
+        <w:t>GJOA HAVEN A</w:t>
+      </w:r>
+    </w:p>
+    <w:p>
+      <w:r>
+        <w:t>[124, 114, 115, 179, 180, 181, 182, 183, 184, 94, 84, 85]</w:t>
+      </w:r>
+    </w:p>
+    <w:p>
+      <w:r>
+        <w:t>GODERICH</w:t>
+      </w:r>
+    </w:p>
+    <w:p>
+      <w:r>
+        <w:t>[56, 115, 175, 176, 177, 178, 182, 183, 184, 84, 85]</w:t>
+      </w:r>
+    </w:p>
+    <w:p>
+      <w:r>
+        <w:t>GORE BAY A</w:t>
+      </w:r>
+    </w:p>
+    <w:p>
+      <w:r>
+        <w:t>[56, 175, 176, 177, 178, 84, 85]</w:t>
+      </w:r>
+    </w:p>
+    <w:p>
+      <w:r>
+        <w:t>HALL BEACH A</w:t>
+      </w:r>
+    </w:p>
+    <w:p>
+      <w:r>
+        <w:t>[84, 85]</w:t>
+      </w:r>
+    </w:p>
+    <w:p>
+      <w:r>
+        <w:t>HARROW CDA</w:t>
+      </w:r>
+    </w:p>
+    <w:p>
+      <w:r>
+        <w:lastRenderedPageBreak/>
+        <w:t>[124, 114, 115, 175, 176, 177, 178, 179, 180, 181, 182, 183, 184, 94, 84, 85]</w:t>
+      </w:r>
+    </w:p>
+    <w:p>
+      <w:r>
+        <w:t>HIGH LEVEL A</w:t>
+      </w:r>
+    </w:p>
+    <w:p>
+      <w:r>
+        <w:t>[175, 176, 177, 178, 85]</w:t>
+      </w:r>
+    </w:p>
+    <w:p>
+      <w:r>
+        <w:t>HOLLAND ROCK</w:t>
+      </w:r>
+    </w:p>
+    <w:p>
+      <w:r>
+        <w:t>[56, 171, 114, 115, 185, 186, 187, 188, 189, 190, 70, 71, 172, 173, 174, 175, 176, 177, 178, 182, 183, 184, 60, 84, 85]</w:t>
+      </w:r>
+    </w:p>
+    <w:p>
+      <w:r>
+        <w:t>HUDSON BAY A</w:t>
+      </w:r>
+    </w:p>
+    <w:p>
+      <w:r>
+        <w:t>[175, 176, 177, 178, 182, 183, 184, 84, 85]</w:t>
+      </w:r>
+    </w:p>
+    <w:p>
+      <w:pPr>
+        <w:rPr>
+          <w:lang w:val="fr-CA"/>
+        </w:rPr>
+      </w:pPr>
+      <w:r>
+        <w:rPr>
+          <w:lang w:val="fr-CA"/>
+        </w:rPr>
+        <w:t>ILES DE LA MADELEINE A</w:t>
+      </w:r>
+    </w:p>
+    <w:p>
+      <w:pPr>
+        <w:rPr>
+          <w:lang w:val="fr-CA"/>
+        </w:rPr>
+      </w:pPr>
+      <w:r>
+        <w:rPr>
+          <w:lang w:val="fr-CA"/>
+        </w:rPr>
+        <w:t>[115, 182, 183, 184]</w:t>
+      </w:r>
+    </w:p>
+    <w:p>
+      <w:r>
+        <w:t>INUKJUAK A</w:t>
+      </w:r>
+    </w:p>
+    <w:p>
+      <w:r>
+        <w:t>[56, 175, 176, 177, 178, 182, 183, 184, 84, 85]</w:t>
+      </w:r>
+    </w:p>
+    <w:p>
+      <w:r>
+        <w:t>INUVIK A</w:t>
+      </w:r>
+    </w:p>
+    <w:p>
+      <w:r>
+        <w:t>[84, 85]</w:t>
+      </w:r>
+    </w:p>
+    <w:p>
+      <w:r>
+        <w:t>IQALUIT A</w:t>
+      </w:r>
+    </w:p>
+    <w:p>
+      <w:r>
+        <w:t>[175, 176, 177, 178, 84, 85]</w:t>
+      </w:r>
+    </w:p>
+    <w:p>
+      <w:r>
+        <w:t>ISLAND FALLS</w:t>
+      </w:r>
+    </w:p>
+    <w:p>
+      <w:r>
+        <w:t>[124, 114, 115, 179, 180, 181, 182, 183, 184, 94, 84, 85]</w:t>
+      </w:r>
+    </w:p>
+    <w:p>
+      <w:r>
+        <w:t>KUGAARUK A</w:t>
+      </w:r>
+    </w:p>
+    <w:p>
+      <w:r>
+        <w:t>[124, 114, 115, 179, 180, 181, 182, 183, 184, 94, 84, 85]</w:t>
+      </w:r>
+    </w:p>
+    <w:p>
+      <w:r>
+        <w:t>LA GRANDE IV A</w:t>
+      </w:r>
+    </w:p>
+    <w:p>
+      <w:r>
+        <w:t>[56, 124, 175, 176, 177, 178, 84, 85]</w:t>
+      </w:r>
+    </w:p>
+    <w:p>
+      <w:r>
+        <w:t>LA POCATIERE CDA</w:t>
+      </w:r>
+    </w:p>
+    <w:p>
+      <w:r>
+        <w:t>[124, 115, 182, 183, 184, 84, 85]</w:t>
+      </w:r>
+    </w:p>
+    <w:p>
+      <w:r>
+        <w:t>LYNN LAKE A</w:t>
+      </w:r>
+    </w:p>
+    <w:p>
+      <w:r>
+        <w:t>[84, 85]</w:t>
+      </w:r>
+    </w:p>
+    <w:p>
+      <w:r>
+        <w:t>MANIWAKI AIRPORT</w:t>
+      </w:r>
+    </w:p>
+    <w:p>
+      <w:r>
+        <w:t>[56, 115, 175, 176, 177, 178, 182, 183, 184, 84, 85]</w:t>
+      </w:r>
+    </w:p>
+    <w:p>
+      <w:r>
+        <w:t>MEDICINE HAT A</w:t>
+      </w:r>
+    </w:p>
+    <w:p>
+      <w:r>
+        <w:lastRenderedPageBreak/>
+        <w:t>[84, 85]</w:t>
+      </w:r>
+    </w:p>
+    <w:p>
+      <w:r>
+        <w:t>MIRAMICHI A</w:t>
+      </w:r>
+    </w:p>
+    <w:p>
+      <w:r>
+        <w:t>[114, 115, 182, 183, 184, 94, 84, 85]</w:t>
+      </w:r>
+    </w:p>
+    <w:p>
+      <w:r>
+        <w:t>MOOSONEE A</w:t>
+      </w:r>
+    </w:p>
+    <w:p>
+      <w:r>
+        <w:t>[56, 175, 176, 177, 178, 182, 183, 184, 84, 85]</w:t>
+      </w:r>
+    </w:p>
+    <w:p>
+      <w:r>
+        <w:t>MOULD BAY A</w:t>
+      </w:r>
+    </w:p>
+    <w:p>
+      <w:r>
+        <w:t>[56, 171, 185, 186, 187, 188, 189, 190, 70, 71, 172, 173, 174, 175, 176, 177, 178, 182, 183, 184, 84, 85]</w:t>
+      </w:r>
+    </w:p>
+    <w:p>
+      <w:r>
+        <w:t>NAIN A</w:t>
+      </w:r>
+    </w:p>
+    <w:p>
+      <w:r>
+        <w:t>[124, 114, 115, 179, 180, 181, 182, 183, 184, 94]</w:t>
+      </w:r>
+    </w:p>
+    <w:p>
+      <w:r>
+        <w:t>NAPPAN CDA</w:t>
+      </w:r>
+    </w:p>
+    <w:p>
+      <w:r>
+        <w:t>[124, 114, 115, 175, 176, 177, 178, 179, 180, 181, 182, 183, 184, 94, 84, 85]</w:t>
+      </w:r>
+    </w:p>
+    <w:p>
+      <w:r>
+        <w:t>NATASHQUAN A</w:t>
+      </w:r>
+    </w:p>
+    <w:p>
+      <w:r>
+        <w:t>[175, 176, 177, 178, 182, 183, 184, 84, 85]</w:t>
+      </w:r>
+    </w:p>
+    <w:p>
+      <w:r>
+        <w:t>NORTH BATTLEFORD A</w:t>
+      </w:r>
+    </w:p>
+    <w:p>
+      <w:r>
+        <w:t>[84, 85]</w:t>
+      </w:r>
+    </w:p>
+    <w:p>
+      <w:r>
+        <w:t>OLD CROW A</w:t>
+      </w:r>
+    </w:p>
+    <w:p>
+      <w:r>
+        <w:t>[115, 182, 183, 184, 84, 85]</w:t>
+      </w:r>
+    </w:p>
+    <w:p>
+      <w:r>
+        <w:t>OTTAWA CDA</w:t>
+      </w:r>
+    </w:p>
+    <w:p>
+      <w:r>
+        <w:t>[124, 114, 115, 179, 180, 181, 94]</w:t>
+      </w:r>
+    </w:p>
+    <w:p>
+      <w:r>
+        <w:t>PARENT S</w:t>
+      </w:r>
+    </w:p>
+    <w:p>
+      <w:r>
+        <w:t>[115, 182, 183, 184, 84, 85]</w:t>
+      </w:r>
+    </w:p>
+    <w:p>
+      <w:r>
+        <w:t>PARRSBORO</w:t>
+      </w:r>
+    </w:p>
+    <w:p>
+      <w:r>
+        <w:t>[124, 114, 115, 179, 180, 181, 182, 183, 184, 94, 84, 85]</w:t>
+      </w:r>
+    </w:p>
+    <w:p>
+      <w:r>
+        <w:t>PAULATUK A</w:t>
+      </w:r>
+    </w:p>
+    <w:p>
+      <w:r>
+        <w:t>[115, 182, 183, 184, 84, 85]</w:t>
+      </w:r>
+    </w:p>
+    <w:p>
+      <w:r>
+        <w:t>PEAWANUCK (AUT)</w:t>
+      </w:r>
+    </w:p>
+    <w:p>
+      <w:r>
+        <w:t>[56, 115, 175, 176, 177, 178, 182, 183, 184, 84, 85]</w:t>
+      </w:r>
+    </w:p>
+    <w:p>
+      <w:r>
+        <w:t>POND INLET A</w:t>
+      </w:r>
+    </w:p>
+    <w:p>
+      <w:r>
+        <w:t>[175, 176, 177, 178, 84, 85]</w:t>
+      </w:r>
+    </w:p>
+    <w:p>
+      <w:pPr>
+        <w:rPr>
+          <w:lang w:val="fr-CA"/>
+        </w:rPr>
+      </w:pPr>
+      <w:r>
+        <w:rPr>
+          <w:lang w:val="fr-CA"/>
+        </w:rPr>
+        <w:lastRenderedPageBreak/>
+        <w:t>PORT AUX BASQUES</w:t>
+      </w:r>
+    </w:p>
+    <w:p>
+      <w:pPr>
+        <w:rPr>
+          <w:lang w:val="fr-CA"/>
+        </w:rPr>
+      </w:pPr>
+      <w:r>
+        <w:rPr>
+          <w:lang w:val="fr-CA"/>
+        </w:rPr>
+        <w:t>[56, 124, 114, 115, 175, 176, 177, 178, 182, 183, 184, 84, 85]</w:t>
+      </w:r>
+    </w:p>
+    <w:p>
+      <w:pPr>
+        <w:rPr>
+          <w:lang w:val="fr-CA"/>
+        </w:rPr>
+      </w:pPr>
+      <w:r>
+        <w:rPr>
+          <w:lang w:val="fr-CA"/>
+        </w:rPr>
+        <w:t>PORT HARDY A</w:t>
+      </w:r>
+    </w:p>
+    <w:p>
+      <w:r>
+        <w:t>[175, 176, 177, 178]</w:t>
+      </w:r>
+    </w:p>
+    <w:p>
+      <w:r>
+        <w:t>QIKIQTARJUAQ A</w:t>
+      </w:r>
+    </w:p>
+    <w:p>
+      <w:r>
+        <w:t>[56, 171, 124, 114, 115, 185, 186, 187, 188, 189, 190, 70, 71, 172, 173, 174, 175, 176, 177, 178, 179, 180, 181, 182, 183, 184, 94, 84, 85]</w:t>
+      </w:r>
+    </w:p>
+    <w:p>
+      <w:r>
+        <w:t>QUESNEL A</w:t>
+      </w:r>
+    </w:p>
+    <w:p>
+      <w:r>
+        <w:t>[182, 183, 184, 84, 85]</w:t>
+      </w:r>
+    </w:p>
+    <w:p>
+      <w:r>
+        <w:t>RIDGETOWN AUTOMATIC CLIMATE STATION</w:t>
+      </w:r>
+    </w:p>
+    <w:p>
+      <w:r>
+        <w:t>[124, 114, 115, 175, 176, 177, 178, 179, 180, 181, 182, 183, 184, 94, 84, 85]</w:t>
+      </w:r>
+    </w:p>
+    <w:p>
+      <w:r>
+        <w:t>SABLE ISLAND</w:t>
+      </w:r>
+    </w:p>
+    <w:p>
+      <w:r>
+        <w:t>[56, 175, 176, 177, 178, 84, 85]</w:t>
+      </w:r>
+    </w:p>
+    <w:p>
+      <w:r>
+        <w:t>SACHS HARBOUR A</w:t>
+      </w:r>
+    </w:p>
+    <w:p>
+      <w:r>
+        <w:t>[115, 175, 176, 177, 178, 182, 183, 184, 84, 85]</w:t>
+      </w:r>
+    </w:p>
+    <w:p>
+      <w:r>
+        <w:t>SANDSPIT A</w:t>
+      </w:r>
+    </w:p>
+    <w:p>
+      <w:r>
+        <w:t>[1, 3, 4, 5, 8, 56, 175, 176, 177, 178, 84, 85]</w:t>
+      </w:r>
+    </w:p>
+    <w:p>
+      <w:r>
+        <w:t>SCHEFFERVILLE A</w:t>
+      </w:r>
+    </w:p>
+    <w:p>
+      <w:r>
+        <w:t>[56, 175, 176, 177, 178, 84, 85]</w:t>
+      </w:r>
+    </w:p>
+    <w:p>
+      <w:r>
+        <w:t>SEPT-ILES A</w:t>
+      </w:r>
+    </w:p>
+    <w:p>
+      <w:r>
+        <w:t>[84, 85]</w:t>
+      </w:r>
+    </w:p>
+    <w:p>
+      <w:r>
+        <w:t>SLAVE LAKE A</w:t>
+      </w:r>
+    </w:p>
+    <w:p>
+      <w:r>
+        <w:t>[175, 176, 177, 178, 84, 85]</w:t>
+      </w:r>
+    </w:p>
+    <w:p>
+      <w:r>
+        <w:t>SQUAMISH AIRPORT</w:t>
+      </w:r>
+    </w:p>
+    <w:p>
+      <w:r>
+        <w:t>[115, 175, 176, 177, 178, 182, 183, 184, 84, 85]</w:t>
+      </w:r>
+    </w:p>
+    <w:p>
+      <w:r>
+        <w:t>SWIFT CURRENT A</w:t>
+      </w:r>
+    </w:p>
+    <w:p>
+      <w:r>
+        <w:t>[175, 176, 177, 178, 84, 85]</w:t>
+      </w:r>
+    </w:p>
+    <w:p>
+      <w:r>
+        <w:t>TATLAYOKO LAKE</w:t>
+      </w:r>
+    </w:p>
+    <w:p>
+      <w:r>
+        <w:t>[124, 114, 115, 175, 176, 177, 178, 179, 180, 181, 182, 183, 184, 94, 84, 85]</w:t>
+      </w:r>
+    </w:p>
+    <w:p>
+      <w:r>
+        <w:lastRenderedPageBreak/>
+        <w:t>TORONTO</w:t>
+      </w:r>
+    </w:p>
+    <w:p>
+      <w:r>
+        <w:t>[124, 114, 115, 175, 176, 177, 178, 179, 180, 181, 182, 183, 184, 94, 84, 85]</w:t>
+      </w:r>
+    </w:p>
+    <w:p>
+      <w:r>
+        <w:t>ULUKHAKTOK A</w:t>
+      </w:r>
+    </w:p>
+    <w:p>
+      <w:r>
+        <w:t>[124, 114, 115, 179, 180, 181, 182, 183, 184, 94, 84, 85]</w:t>
+      </w:r>
+    </w:p>
+    <w:p>
+      <w:r>
+        <w:t>VICTORIA UNIVERSITY CS</w:t>
+      </w:r>
+    </w:p>
+    <w:p>
+      <w:r>
+        <w:t>[115, 175, 176, 177, 178, 182, 183, 184, 84, 85]</w:t>
+      </w:r>
+    </w:p>
+    <w:p>
+      <w:r>
+        <w:t>WARFIELD</w:t>
+      </w:r>
+    </w:p>
+    <w:p>
+      <w:r>
+        <w:t>[124, 114, 115, 175, 176, 177, 178, 179, 180, 181, 182, 183, 184, 94, 84, 85]</w:t>
+      </w:r>
+    </w:p>
+    <w:p>
+      <w:r>
+        <w:t>WATSON LAKE A</w:t>
+      </w:r>
+    </w:p>
+    <w:p>
+      <w:r>
+        <w:t>[56, 171, 185, 186, 187, 188, 189, 190, 70, 71, 172, 173, 174, 84, 85]</w:t>
+      </w:r>
+    </w:p>
+    <w:p>
+      <w:r>
+        <w:t>YARMOUTH A</w:t>
+      </w:r>
+    </w:p>
+    <w:p>
+      <w:r>
+        <w:t>[175, 176, 177, 178]</w:t>
       </w:r>
     </w:p>
     <w:sectPr>

</xml_diff>